<commit_message>
Updating my project plan and screen plan to reflect new project direction.
</commit_message>
<xml_diff>
--- a/Project_Documentation/Individual_Project_Plan.docx
+++ b/Project_Documentation/Individual_Project_Plan.docx
@@ -1,6 +1,6 @@
 
 <file path=word/document.xml><?xml version="1.0" encoding="utf-8"?>
-<w:document xmlns:wpc="http://schemas.microsoft.com/office/word/2010/wordprocessingCanvas" xmlns:mc="http://schemas.openxmlformats.org/markup-compatibility/2006" xmlns:o="urn:schemas-microsoft-com:office:office" xmlns:r="http://schemas.openxmlformats.org/officeDocument/2006/relationships" xmlns:m="http://schemas.openxmlformats.org/officeDocument/2006/math" xmlns:v="urn:schemas-microsoft-com:vml" xmlns:wp14="http://schemas.microsoft.com/office/word/2010/wordprocessingDrawing" xmlns:wp="http://schemas.openxmlformats.org/drawingml/2006/wordprocessingDrawing" xmlns:w10="urn:schemas-microsoft-com:office:word" xmlns:w="http://schemas.openxmlformats.org/wordprocessingml/2006/main" xmlns:w14="http://schemas.microsoft.com/office/word/2010/wordml" xmlns:w15="http://schemas.microsoft.com/office/word/2012/wordml" xmlns:wpg="http://schemas.microsoft.com/office/word/2010/wordprocessingGroup" xmlns:wpi="http://schemas.microsoft.com/office/word/2010/wordprocessingInk" xmlns:wne="http://schemas.microsoft.com/office/word/2006/wordml" xmlns:wps="http://schemas.microsoft.com/office/word/2010/wordprocessingShape" mc:Ignorable="w14 w15 wp14">
+<w:document xmlns:wpc="http://schemas.microsoft.com/office/word/2010/wordprocessingCanvas" xmlns:cx="http://schemas.microsoft.com/office/drawing/2014/chartex" xmlns:cx1="http://schemas.microsoft.com/office/drawing/2015/9/8/chartex" xmlns:cx2="http://schemas.microsoft.com/office/drawing/2015/10/21/chartex" xmlns:cx3="http://schemas.microsoft.com/office/drawing/2016/5/9/chartex" xmlns:cx4="http://schemas.microsoft.com/office/drawing/2016/5/10/chartex" xmlns:cx5="http://schemas.microsoft.com/office/drawing/2016/5/11/chartex" xmlns:cx6="http://schemas.microsoft.com/office/drawing/2016/5/12/chartex" xmlns:cx7="http://schemas.microsoft.com/office/drawing/2016/5/13/chartex" xmlns:cx8="http://schemas.microsoft.com/office/drawing/2016/5/14/chartex" xmlns:mc="http://schemas.openxmlformats.org/markup-compatibility/2006" xmlns:aink="http://schemas.microsoft.com/office/drawing/2016/ink" xmlns:am3d="http://schemas.microsoft.com/office/drawing/2017/model3d" xmlns:o="urn:schemas-microsoft-com:office:office" xmlns:r="http://schemas.openxmlformats.org/officeDocument/2006/relationships" xmlns:m="http://schemas.openxmlformats.org/officeDocument/2006/math" xmlns:v="urn:schemas-microsoft-com:vml" xmlns:wp14="http://schemas.microsoft.com/office/word/2010/wordprocessingDrawing" xmlns:wp="http://schemas.openxmlformats.org/drawingml/2006/wordprocessingDrawing" xmlns:w10="urn:schemas-microsoft-com:office:word" xmlns:w="http://schemas.openxmlformats.org/wordprocessingml/2006/main" xmlns:w14="http://schemas.microsoft.com/office/word/2010/wordml" xmlns:w15="http://schemas.microsoft.com/office/word/2012/wordml" xmlns:w16cid="http://schemas.microsoft.com/office/word/2016/wordml/cid" xmlns:w16se="http://schemas.microsoft.com/office/word/2015/wordml/symex" xmlns:wpg="http://schemas.microsoft.com/office/word/2010/wordprocessingGroup" xmlns:wpi="http://schemas.microsoft.com/office/word/2010/wordprocessingInk" xmlns:wne="http://schemas.microsoft.com/office/word/2006/wordml" xmlns:wps="http://schemas.microsoft.com/office/word/2010/wordprocessingShape" mc:Ignorable="w14 w15 w16se w16cid wp14">
   <w:body>
     <w:p>
       <w:r>
@@ -143,6 +143,20 @@
       <w:pPr>
         <w:pStyle w:val="ListParagraph"/>
         <w:numPr>
+          <w:ilvl w:val="2"/>
+          <w:numId w:val="1"/>
+        </w:numPr>
+      </w:pPr>
+      <w:r>
+        <w:t>Review API linked below for User field considerations</w:t>
+      </w:r>
+      <w:bookmarkStart w:id="0" w:name="_GoBack"/>
+      <w:bookmarkEnd w:id="0"/>
+    </w:p>
+    <w:p>
+      <w:pPr>
+        <w:pStyle w:val="ListParagraph"/>
+        <w:numPr>
           <w:ilvl w:val="1"/>
           <w:numId w:val="1"/>
         </w:numPr>
@@ -167,6 +181,30 @@
       <w:pPr>
         <w:pStyle w:val="ListParagraph"/>
         <w:numPr>
+          <w:ilvl w:val="2"/>
+          <w:numId w:val="1"/>
+        </w:numPr>
+      </w:pPr>
+      <w:r>
+        <w:t>See linked API below for location information from craigslist</w:t>
+      </w:r>
+    </w:p>
+    <w:p>
+      <w:pPr>
+        <w:pStyle w:val="ListParagraph"/>
+        <w:numPr>
+          <w:ilvl w:val="3"/>
+          <w:numId w:val="1"/>
+        </w:numPr>
+      </w:pPr>
+      <w:r>
+        <w:t>it is provided by area - I will need to decide if I roll up by state and I will need to do that.</w:t>
+      </w:r>
+    </w:p>
+    <w:p>
+      <w:pPr>
+        <w:pStyle w:val="ListParagraph"/>
+        <w:numPr>
           <w:ilvl w:val="1"/>
           <w:numId w:val="1"/>
         </w:numPr>
@@ -184,10 +222,7 @@
         </w:numPr>
       </w:pPr>
       <w:r>
-        <w:t xml:space="preserve">Week </w:t>
-      </w:r>
-      <w:r>
-        <w:t>6</w:t>
+        <w:t>Week 6</w:t>
       </w:r>
     </w:p>
     <w:p>
@@ -235,10 +270,19 @@
         </w:numPr>
       </w:pPr>
       <w:r>
-        <w:t>U</w:t>
-      </w:r>
-      <w:r>
-        <w:t>pdate time log/journal</w:t>
+        <w:t>Peer code review 1</w:t>
+      </w:r>
+    </w:p>
+    <w:p>
+      <w:pPr>
+        <w:pStyle w:val="ListParagraph"/>
+        <w:numPr>
+          <w:ilvl w:val="1"/>
+          <w:numId w:val="1"/>
+        </w:numPr>
+      </w:pPr>
+      <w:r>
+        <w:t>Update time log/journal</w:t>
       </w:r>
     </w:p>
     <w:p>
@@ -337,18 +381,6 @@
         </w:numPr>
       </w:pPr>
       <w:r>
-        <w:t>Peer code review 1</w:t>
-      </w:r>
-    </w:p>
-    <w:p>
-      <w:pPr>
-        <w:pStyle w:val="ListParagraph"/>
-        <w:numPr>
-          <w:ilvl w:val="1"/>
-          <w:numId w:val="1"/>
-        </w:numPr>
-      </w:pPr>
-      <w:r>
         <w:t>If not deployed to AWS, do so now</w:t>
       </w:r>
     </w:p>
@@ -397,10 +429,7 @@
         </w:numPr>
       </w:pPr>
       <w:r>
-        <w:t>U</w:t>
-      </w:r>
-      <w:r>
-        <w:t>pdate time log/journal</w:t>
+        <w:t>Update time log/journal</w:t>
       </w:r>
     </w:p>
     <w:p>
@@ -424,7 +453,13 @@
         </w:numPr>
       </w:pPr>
       <w:r>
-        <w:t>Determine how I will scrape craigslist</w:t>
+        <w:t xml:space="preserve">Determine how I will </w:t>
+      </w:r>
+      <w:r>
+        <w:t>post in mass to</w:t>
+      </w:r>
+      <w:r>
+        <w:t xml:space="preserve"> craigslist</w:t>
       </w:r>
     </w:p>
     <w:p>
@@ -436,7 +471,18 @@
         </w:numPr>
       </w:pPr>
       <w:r>
-        <w:t>If this does not involve a web service then I need another one</w:t>
+        <w:t xml:space="preserve">There is an API for this, described here:  </w:t>
+      </w:r>
+      <w:hyperlink r:id="rId5" w:history="1">
+        <w:r>
+          <w:rPr>
+            <w:rStyle w:val="Hyperlink"/>
+          </w:rPr>
+          <w:t>https://www.craigslist.org/about/bulk_posting_interface</w:t>
+        </w:r>
+      </w:hyperlink>
+      <w:r>
+        <w:t xml:space="preserve"> </w:t>
       </w:r>
     </w:p>
     <w:p>
@@ -448,15 +494,7 @@
         </w:numPr>
       </w:pPr>
       <w:r>
-        <w:t xml:space="preserve">Perhaps I can offer a web service for advertisers - they call with the </w:t>
-      </w:r>
-      <w:proofErr w:type="spellStart"/>
-      <w:r>
-        <w:t>customerID</w:t>
-      </w:r>
-      <w:proofErr w:type="spellEnd"/>
-      <w:r>
-        <w:t xml:space="preserve"> and I return the set of keywords they used in building notifications, order by use date.  Something like that seems like it would work but needs development. </w:t>
+        <w:t>Determine plan for creating request and processing the response</w:t>
       </w:r>
     </w:p>
     <w:p>
@@ -468,58 +506,34 @@
         </w:numPr>
       </w:pPr>
       <w:r>
-        <w:t>Soap vs. REST - determine plan</w:t>
-      </w:r>
-    </w:p>
-    <w:p>
-      <w:pPr>
-        <w:pStyle w:val="ListParagraph"/>
-        <w:numPr>
-          <w:ilvl w:val="2"/>
-          <w:numId w:val="1"/>
-        </w:numPr>
-      </w:pPr>
-      <w:r>
-        <w:t>Determine how to test my web service, keep in mind during coding</w:t>
-      </w:r>
-    </w:p>
-    <w:p>
-      <w:pPr>
-        <w:pStyle w:val="ListParagraph"/>
-        <w:numPr>
-          <w:ilvl w:val="1"/>
-          <w:numId w:val="1"/>
-        </w:numPr>
-      </w:pPr>
-      <w:r>
-        <w:t>Determine how I will regularly check for postings matching user notifications</w:t>
-      </w:r>
-    </w:p>
-    <w:p>
-      <w:pPr>
-        <w:pStyle w:val="ListParagraph"/>
-        <w:numPr>
-          <w:ilvl w:val="1"/>
-          <w:numId w:val="1"/>
-        </w:numPr>
-      </w:pPr>
-      <w:r>
-        <w:t>Determine how I will generate the notifications</w:t>
-      </w:r>
-    </w:p>
-    <w:p>
-      <w:pPr>
-        <w:pStyle w:val="ListParagraph"/>
-        <w:numPr>
-          <w:ilvl w:val="1"/>
-          <w:numId w:val="1"/>
-        </w:numPr>
-      </w:pPr>
-      <w:r>
-        <w:t>U</w:t>
-      </w:r>
-      <w:r>
-        <w:t>pdate time log/journal</w:t>
+        <w:t>Determine testing plan</w:t>
+      </w:r>
+    </w:p>
+    <w:p>
+      <w:pPr>
+        <w:pStyle w:val="ListParagraph"/>
+        <w:numPr>
+          <w:ilvl w:val="1"/>
+          <w:numId w:val="1"/>
+        </w:numPr>
+      </w:pPr>
+      <w:r>
+        <w:t xml:space="preserve">Determine how I will </w:t>
+      </w:r>
+      <w:r>
+        <w:t>update and remove postings</w:t>
+      </w:r>
+    </w:p>
+    <w:p>
+      <w:pPr>
+        <w:pStyle w:val="ListParagraph"/>
+        <w:numPr>
+          <w:ilvl w:val="1"/>
+          <w:numId w:val="1"/>
+        </w:numPr>
+      </w:pPr>
+      <w:r>
+        <w:t>Update time log/journal</w:t>
       </w:r>
     </w:p>
     <w:p>
@@ -595,10 +609,7 @@
         </w:numPr>
       </w:pPr>
       <w:r>
-        <w:t>U</w:t>
-      </w:r>
-      <w:r>
-        <w:t>pdate time log/journal</w:t>
+        <w:t>Update time log/journal</w:t>
       </w:r>
     </w:p>
     <w:p>
@@ -634,19 +645,13 @@
         </w:numPr>
       </w:pPr>
       <w:r>
-        <w:t>Build out screen scraper</w:t>
-      </w:r>
-    </w:p>
-    <w:p>
-      <w:pPr>
-        <w:pStyle w:val="ListParagraph"/>
-        <w:numPr>
-          <w:ilvl w:val="1"/>
-          <w:numId w:val="1"/>
-        </w:numPr>
-      </w:pPr>
-      <w:r>
-        <w:t>Build out notification functionality</w:t>
+        <w:t xml:space="preserve">Build out </w:t>
+      </w:r>
+      <w:r>
+        <w:t>posting</w:t>
+      </w:r>
+      <w:r>
+        <w:t xml:space="preserve"> functionality</w:t>
       </w:r>
     </w:p>
     <w:p>
@@ -702,19 +707,46 @@
       </w:r>
       <w:proofErr w:type="spellEnd"/>
       <w:r>
-        <w:t xml:space="preserve"> used in setting up notifications (states/cities/sale categories)</w:t>
-      </w:r>
-    </w:p>
-    <w:p>
-      <w:pPr>
-        <w:pStyle w:val="ListParagraph"/>
-        <w:numPr>
-          <w:ilvl w:val="1"/>
-          <w:numId w:val="1"/>
-        </w:numPr>
-      </w:pPr>
-      <w:r>
-        <w:t>Determine how I can implement multithreading for my regular processing of notifications</w:t>
+        <w:t xml:space="preserve"> used in setting up notifications (</w:t>
+      </w:r>
+      <w:r>
+        <w:t>areas</w:t>
+      </w:r>
+      <w:r>
+        <w:t>/categories)</w:t>
+      </w:r>
+    </w:p>
+    <w:p>
+      <w:pPr>
+        <w:pStyle w:val="ListParagraph"/>
+        <w:numPr>
+          <w:ilvl w:val="1"/>
+          <w:numId w:val="1"/>
+        </w:numPr>
+      </w:pPr>
+      <w:r>
+        <w:t>Determine</w:t>
+      </w:r>
+      <w:r>
+        <w:t xml:space="preserve"> if/how</w:t>
+      </w:r>
+      <w:r>
+        <w:t xml:space="preserve"> implement</w:t>
+      </w:r>
+      <w:r>
+        <w:t>ing</w:t>
+      </w:r>
+      <w:r>
+        <w:t xml:space="preserve"> multithreading </w:t>
+      </w:r>
+      <w:r>
+        <w:t>would improve</w:t>
+      </w:r>
+      <w:r>
+        <w:t xml:space="preserve"> my regular </w:t>
+      </w:r>
+      <w:r>
+        <w:t>service and implement</w:t>
       </w:r>
     </w:p>
     <w:p>
@@ -810,7 +842,13 @@
         </w:numPr>
       </w:pPr>
       <w:r>
-        <w:t>Consider MDBs - use to kick off my regular notification processing?</w:t>
+        <w:t xml:space="preserve">Consider MDBs - use </w:t>
+      </w:r>
+      <w:r>
+        <w:t>when ready to post?</w:t>
+      </w:r>
+      <w:r>
+        <w:t>?</w:t>
       </w:r>
     </w:p>
     <w:p>
@@ -846,13 +884,7 @@
         </w:numPr>
       </w:pPr>
       <w:r>
-        <w:t xml:space="preserve">Week </w:t>
-      </w:r>
-      <w:r>
-        <w:t>1</w:t>
-      </w:r>
-      <w:r>
-        <w:t>4</w:t>
+        <w:t>Week 14</w:t>
       </w:r>
     </w:p>
     <w:p>
@@ -966,10 +998,7 @@
         <w:t>Update time log/journal</w:t>
       </w:r>
     </w:p>
-    <w:p>
-      <w:bookmarkStart w:id="0" w:name="_GoBack"/>
-      <w:bookmarkEnd w:id="0"/>
-    </w:p>
+    <w:p/>
     <w:sectPr>
       <w:pgSz w:w="12240" w:h="15840"/>
       <w:pgMar w:top="1440" w:right="1440" w:bottom="1440" w:left="1440" w:header="720" w:footer="720" w:gutter="0"/>
@@ -981,7 +1010,7 @@
 </file>
 
 <file path=word/numbering.xml><?xml version="1.0" encoding="utf-8"?>
-<w:numbering xmlns:wpc="http://schemas.microsoft.com/office/word/2010/wordprocessingCanvas" xmlns:mc="http://schemas.openxmlformats.org/markup-compatibility/2006" xmlns:o="urn:schemas-microsoft-com:office:office" xmlns:r="http://schemas.openxmlformats.org/officeDocument/2006/relationships" xmlns:m="http://schemas.openxmlformats.org/officeDocument/2006/math" xmlns:v="urn:schemas-microsoft-com:vml" xmlns:wp14="http://schemas.microsoft.com/office/word/2010/wordprocessingDrawing" xmlns:wp="http://schemas.openxmlformats.org/drawingml/2006/wordprocessingDrawing" xmlns:w10="urn:schemas-microsoft-com:office:word" xmlns:w="http://schemas.openxmlformats.org/wordprocessingml/2006/main" xmlns:w14="http://schemas.microsoft.com/office/word/2010/wordml" xmlns:w15="http://schemas.microsoft.com/office/word/2012/wordml" xmlns:wpg="http://schemas.microsoft.com/office/word/2010/wordprocessingGroup" xmlns:wpi="http://schemas.microsoft.com/office/word/2010/wordprocessingInk" xmlns:wne="http://schemas.microsoft.com/office/word/2006/wordml" xmlns:wps="http://schemas.microsoft.com/office/word/2010/wordprocessingShape" mc:Ignorable="w14 w15 wp14">
+<w:numbering xmlns:wpc="http://schemas.microsoft.com/office/word/2010/wordprocessingCanvas" xmlns:cx="http://schemas.microsoft.com/office/drawing/2014/chartex" xmlns:cx1="http://schemas.microsoft.com/office/drawing/2015/9/8/chartex" xmlns:cx2="http://schemas.microsoft.com/office/drawing/2015/10/21/chartex" xmlns:cx3="http://schemas.microsoft.com/office/drawing/2016/5/9/chartex" xmlns:cx4="http://schemas.microsoft.com/office/drawing/2016/5/10/chartex" xmlns:cx5="http://schemas.microsoft.com/office/drawing/2016/5/11/chartex" xmlns:cx6="http://schemas.microsoft.com/office/drawing/2016/5/12/chartex" xmlns:cx7="http://schemas.microsoft.com/office/drawing/2016/5/13/chartex" xmlns:cx8="http://schemas.microsoft.com/office/drawing/2016/5/14/chartex" xmlns:mc="http://schemas.openxmlformats.org/markup-compatibility/2006" xmlns:aink="http://schemas.microsoft.com/office/drawing/2016/ink" xmlns:am3d="http://schemas.microsoft.com/office/drawing/2017/model3d" xmlns:o="urn:schemas-microsoft-com:office:office" xmlns:r="http://schemas.openxmlformats.org/officeDocument/2006/relationships" xmlns:m="http://schemas.openxmlformats.org/officeDocument/2006/math" xmlns:v="urn:schemas-microsoft-com:vml" xmlns:wp14="http://schemas.microsoft.com/office/word/2010/wordprocessingDrawing" xmlns:wp="http://schemas.openxmlformats.org/drawingml/2006/wordprocessingDrawing" xmlns:w10="urn:schemas-microsoft-com:office:word" xmlns:w="http://schemas.openxmlformats.org/wordprocessingml/2006/main" xmlns:w14="http://schemas.microsoft.com/office/word/2010/wordml" xmlns:w15="http://schemas.microsoft.com/office/word/2012/wordml" xmlns:w16cid="http://schemas.microsoft.com/office/word/2016/wordml/cid" xmlns:w16se="http://schemas.microsoft.com/office/word/2015/wordml/symex" xmlns:wpg="http://schemas.microsoft.com/office/word/2010/wordprocessingGroup" xmlns:wpi="http://schemas.microsoft.com/office/word/2010/wordprocessingInk" xmlns:wne="http://schemas.microsoft.com/office/word/2006/wordml" xmlns:wps="http://schemas.microsoft.com/office/word/2010/wordprocessingShape" mc:Ignorable="w14 w15 w16se w16cid wp14">
   <w:abstractNum w:abstractNumId="0" w15:restartNumberingAfterBreak="0">
     <w:nsid w:val="15355134"/>
     <w:multiLevelType w:val="hybridMultilevel"/>
@@ -1102,7 +1131,7 @@
 </file>
 
 <file path=word/styles.xml><?xml version="1.0" encoding="utf-8"?>
-<w:styles xmlns:mc="http://schemas.openxmlformats.org/markup-compatibility/2006" xmlns:r="http://schemas.openxmlformats.org/officeDocument/2006/relationships" xmlns:w="http://schemas.openxmlformats.org/wordprocessingml/2006/main" xmlns:w14="http://schemas.microsoft.com/office/word/2010/wordml" xmlns:w15="http://schemas.microsoft.com/office/word/2012/wordml" mc:Ignorable="w14 w15">
+<w:styles xmlns:mc="http://schemas.openxmlformats.org/markup-compatibility/2006" xmlns:r="http://schemas.openxmlformats.org/officeDocument/2006/relationships" xmlns:w="http://schemas.openxmlformats.org/wordprocessingml/2006/main" xmlns:w14="http://schemas.microsoft.com/office/word/2010/wordml" xmlns:w15="http://schemas.microsoft.com/office/word/2012/wordml" xmlns:w16cid="http://schemas.microsoft.com/office/word/2016/wordml/cid" xmlns:w16se="http://schemas.microsoft.com/office/word/2015/wordml/symex" mc:Ignorable="w14 w15 w16se w16cid">
   <w:docDefaults>
     <w:rPrDefault>
       <w:rPr>
@@ -1118,7 +1147,7 @@
       </w:pPr>
     </w:pPrDefault>
   </w:docDefaults>
-  <w:latentStyles w:defLockedState="0" w:defUIPriority="99" w:defSemiHidden="0" w:defUnhideWhenUsed="0" w:defQFormat="0" w:count="371">
+  <w:latentStyles w:defLockedState="0" w:defUIPriority="99" w:defSemiHidden="0" w:defUnhideWhenUsed="0" w:defQFormat="0" w:count="375">
     <w:lsdException w:name="Normal" w:uiPriority="0" w:qFormat="1"/>
     <w:lsdException w:name="heading 1" w:uiPriority="9" w:qFormat="1"/>
     <w:lsdException w:name="heading 2" w:semiHidden="1" w:uiPriority="9" w:unhideWhenUsed="1" w:qFormat="1"/>
@@ -1490,6 +1519,10 @@
     <w:lsdException w:name="List Table 5 Dark Accent 6" w:uiPriority="50"/>
     <w:lsdException w:name="List Table 6 Colorful Accent 6" w:uiPriority="51"/>
     <w:lsdException w:name="List Table 7 Colorful Accent 6" w:uiPriority="52"/>
+    <w:lsdException w:name="Mention" w:semiHidden="1" w:unhideWhenUsed="1"/>
+    <w:lsdException w:name="Smart Hyperlink" w:semiHidden="1" w:unhideWhenUsed="1"/>
+    <w:lsdException w:name="Hashtag" w:semiHidden="1" w:unhideWhenUsed="1"/>
+    <w:lsdException w:name="Unresolved Mention" w:semiHidden="1" w:unhideWhenUsed="1"/>
   </w:latentStyles>
   <w:style w:type="paragraph" w:default="1" w:styleId="Normal">
     <w:name w:val="Normal"/>
@@ -1532,6 +1565,29 @@
       <w:ind w:left="720"/>
       <w:contextualSpacing/>
     </w:pPr>
+  </w:style>
+  <w:style w:type="character" w:styleId="Hyperlink">
+    <w:name w:val="Hyperlink"/>
+    <w:basedOn w:val="DefaultParagraphFont"/>
+    <w:uiPriority w:val="99"/>
+    <w:unhideWhenUsed/>
+    <w:rsid w:val="00C77B00"/>
+    <w:rPr>
+      <w:color w:val="0563C1" w:themeColor="hyperlink"/>
+      <w:u w:val="single"/>
+    </w:rPr>
+  </w:style>
+  <w:style w:type="character" w:styleId="UnresolvedMention">
+    <w:name w:val="Unresolved Mention"/>
+    <w:basedOn w:val="DefaultParagraphFont"/>
+    <w:uiPriority w:val="99"/>
+    <w:semiHidden/>
+    <w:unhideWhenUsed/>
+    <w:rsid w:val="00C77B00"/>
+    <w:rPr>
+      <w:color w:val="605E5C"/>
+      <w:shd w:val="clear" w:color="auto" w:fill="E1DFDD"/>
+    </w:rPr>
   </w:style>
 </w:styles>
 </file>

</xml_diff>